<commit_message>
Updated project proposal and added new meeting log
</commit_message>
<xml_diff>
--- a/Documentation/MeetingLogs/Meeting_Log_Template.docx
+++ b/Documentation/MeetingLogs/Meeting_Log_Template.docx
@@ -13,15 +13,7 @@
         <w:rPr>
           <w:i/>
         </w:rPr>
-        <w:t>D</w:t>
-      </w:r>
-      <w:bookmarkStart w:id="0" w:name="_GoBack"/>
-      <w:bookmarkEnd w:id="0"/>
-      <w:r>
-        <w:rPr>
-          <w:i/>
-        </w:rPr>
-        <w:t>ate</w:t>
+        <w:t>Date</w:t>
       </w:r>
     </w:p>
     <w:p>
@@ -50,7 +42,10 @@
         <w:t>Agenda</w:t>
       </w:r>
     </w:p>
-    <w:p/>
+    <w:p>
+      <w:bookmarkStart w:id="0" w:name="_GoBack"/>
+      <w:bookmarkEnd w:id="0"/>
+    </w:p>
     <w:p>
       <w:pPr>
         <w:pStyle w:val="Heading1"/>

</xml_diff>

<commit_message>
Added meeting log for today
</commit_message>
<xml_diff>
--- a/Documentation/MeetingLogs/Meeting_Log_Template.docx
+++ b/Documentation/MeetingLogs/Meeting_Log_Template.docx
@@ -5,17 +5,13 @@
     <w:p>
       <w:pPr>
         <w:pStyle w:val="Title"/>
-        <w:rPr>
-          <w:i/>
-        </w:rPr>
-      </w:pPr>
+      </w:pPr>
+      <w:bookmarkStart w:id="0" w:name="_GoBack"/>
       <w:r>
-        <w:rPr>
-          <w:i/>
-        </w:rPr>
         <w:t>Date</w:t>
       </w:r>
     </w:p>
+    <w:bookmarkEnd w:id="0"/>
     <w:p>
       <w:pPr>
         <w:pStyle w:val="Heading1"/>
@@ -42,10 +38,7 @@
         <w:t>Agenda</w:t>
       </w:r>
     </w:p>
-    <w:p>
-      <w:bookmarkStart w:id="0" w:name="_GoBack"/>
-      <w:bookmarkEnd w:id="0"/>
-    </w:p>
+    <w:p/>
     <w:p>
       <w:pPr>
         <w:pStyle w:val="Heading1"/>

</xml_diff>